<commit_message>
Update adding XSS attacks, fixing naming convention
Update adding XSS attacks (reflected, stored and DOM), fixing naming convention and a variety of small fixes
</commit_message>
<xml_diff>
--- a/AutoAttacker/ReadMe/ReadMe File.docx
+++ b/AutoAttacker/ReadMe/ReadMe File.docx
@@ -23,8 +23,9 @@
           <w:szCs w:val="36"/>
           <w:u w:val="single"/>
         </w:rPr>
-        <w:t>ReadMe File -  Auto</w:t>
-      </w:r>
+        <w:t xml:space="preserve">ReadMe File </w:t>
+      </w:r>
+      <w:proofErr w:type="gramStart"/>
       <w:r>
         <w:rPr>
           <w:rFonts w:ascii="Times New Roman" w:hAnsi="Times New Roman" w:cs="Times New Roman"/>
@@ -34,8 +35,9 @@
           <w:szCs w:val="36"/>
           <w:u w:val="single"/>
         </w:rPr>
-        <w:t xml:space="preserve"> </w:t>
-      </w:r>
+        <w:t>-  Auto</w:t>
+      </w:r>
+      <w:proofErr w:type="gramEnd"/>
       <w:r>
         <w:rPr>
           <w:rFonts w:ascii="Times New Roman" w:hAnsi="Times New Roman" w:cs="Times New Roman"/>
@@ -45,7 +47,7 @@
           <w:szCs w:val="36"/>
           <w:u w:val="single"/>
         </w:rPr>
-        <w:t>Attack</w:t>
+        <w:t xml:space="preserve"> SQLI Attack</w:t>
       </w:r>
     </w:p>
     <w:p>
@@ -2118,7 +2120,21 @@
         <w:rPr>
           <w:rFonts w:ascii="Times New Roman" w:hAnsi="Times New Roman" w:cs="Times New Roman"/>
         </w:rPr>
-        <w:t xml:space="preserve">This program runs automated SQLi attacks on DVWA and records the network packets of the attack using a tcpdump. </w:t>
+        <w:t xml:space="preserve">This program runs automated SQLi attacks on DVWA and records the network packets of the attack using a </w:t>
+      </w:r>
+      <w:proofErr w:type="spellStart"/>
+      <w:r>
+        <w:rPr>
+          <w:rFonts w:ascii="Times New Roman" w:hAnsi="Times New Roman" w:cs="Times New Roman"/>
+        </w:rPr>
+        <w:t>tcpdump</w:t>
+      </w:r>
+      <w:proofErr w:type="spellEnd"/>
+      <w:r>
+        <w:rPr>
+          <w:rFonts w:ascii="Times New Roman" w:hAnsi="Times New Roman" w:cs="Times New Roman"/>
+        </w:rPr>
+        <w:t xml:space="preserve">. </w:t>
       </w:r>
     </w:p>
     <w:p>
@@ -2155,7 +2171,21 @@
         <w:rPr>
           <w:rFonts w:ascii="Times New Roman" w:hAnsi="Times New Roman" w:cs="Times New Roman"/>
         </w:rPr>
-        <w:t xml:space="preserve">The program can be run from outside the virtual machine provided you have set up port forwarding from guest port 80 to host port 8080. In order to collect packets however the script must be run from inside the virtual machine. </w:t>
+        <w:t xml:space="preserve">The program can be run from outside the virtual machine provided you have set up port forwarding from guest port 80 to host port 8080. </w:t>
+      </w:r>
+      <w:proofErr w:type="gramStart"/>
+      <w:r>
+        <w:rPr>
+          <w:rFonts w:ascii="Times New Roman" w:hAnsi="Times New Roman" w:cs="Times New Roman"/>
+        </w:rPr>
+        <w:t>In order to</w:t>
+      </w:r>
+      <w:proofErr w:type="gramEnd"/>
+      <w:r>
+        <w:rPr>
+          <w:rFonts w:ascii="Times New Roman" w:hAnsi="Times New Roman" w:cs="Times New Roman"/>
+        </w:rPr>
+        <w:t xml:space="preserve"> collect packets however the script must be run from inside the virtual machine. </w:t>
       </w:r>
     </w:p>
     <w:p>
@@ -2169,7 +2199,21 @@
         <w:rPr>
           <w:rFonts w:ascii="Times New Roman" w:hAnsi="Times New Roman" w:cs="Times New Roman"/>
         </w:rPr>
-        <w:t>The virtual machine must have TCPdump, python 3 and selenium installed. If you need to install any of these the commands are as such</w:t>
+        <w:t xml:space="preserve">The virtual machine must have </w:t>
+      </w:r>
+      <w:proofErr w:type="spellStart"/>
+      <w:r>
+        <w:rPr>
+          <w:rFonts w:ascii="Times New Roman" w:hAnsi="Times New Roman" w:cs="Times New Roman"/>
+        </w:rPr>
+        <w:t>TCPdump</w:t>
+      </w:r>
+      <w:proofErr w:type="spellEnd"/>
+      <w:r>
+        <w:rPr>
+          <w:rFonts w:ascii="Times New Roman" w:hAnsi="Times New Roman" w:cs="Times New Roman"/>
+        </w:rPr>
+        <w:t>, python 3 and selenium installed. If you need to install any of these the commands are as such</w:t>
       </w:r>
     </w:p>
     <w:p>
@@ -2204,6 +2248,7 @@
           <w:lang w:eastAsia="en-GB"/>
         </w:rPr>
       </w:pPr>
+      <w:proofErr w:type="spellStart"/>
       <w:r>
         <w:rPr>
           <w:rFonts w:ascii="Times New Roman" w:eastAsia="Times New Roman" w:hAnsi="Times New Roman" w:cs="Times New Roman"/>
@@ -2212,8 +2257,31 @@
           <w:szCs w:val="20"/>
           <w:lang w:eastAsia="en-GB"/>
         </w:rPr>
-        <w:t>sudo apt-get install tcpdump</w:t>
-      </w:r>
+        <w:t>sudo</w:t>
+      </w:r>
+      <w:proofErr w:type="spellEnd"/>
+      <w:r>
+        <w:rPr>
+          <w:rFonts w:ascii="Times New Roman" w:eastAsia="Times New Roman" w:hAnsi="Times New Roman" w:cs="Times New Roman"/>
+          <w:color w:val="333333"/>
+          <w:sz w:val="20"/>
+          <w:szCs w:val="20"/>
+          <w:lang w:eastAsia="en-GB"/>
+        </w:rPr>
+        <w:t xml:space="preserve"> apt-get install </w:t>
+      </w:r>
+      <w:proofErr w:type="spellStart"/>
+      <w:r>
+        <w:rPr>
+          <w:rFonts w:ascii="Times New Roman" w:eastAsia="Times New Roman" w:hAnsi="Times New Roman" w:cs="Times New Roman"/>
+          <w:color w:val="333333"/>
+          <w:sz w:val="20"/>
+          <w:szCs w:val="20"/>
+          <w:lang w:eastAsia="en-GB"/>
+        </w:rPr>
+        <w:t>tcpdump</w:t>
+      </w:r>
+      <w:proofErr w:type="spellEnd"/>
     </w:p>
     <w:p>
       <w:pPr>
@@ -2247,6 +2315,7 @@
           <w:lang w:eastAsia="en-GB"/>
         </w:rPr>
       </w:pPr>
+      <w:proofErr w:type="spellStart"/>
       <w:r>
         <w:rPr>
           <w:rFonts w:ascii="Times New Roman" w:eastAsia="Times New Roman" w:hAnsi="Times New Roman" w:cs="Times New Roman"/>
@@ -2255,7 +2324,18 @@
           <w:szCs w:val="20"/>
           <w:lang w:eastAsia="en-GB"/>
         </w:rPr>
-        <w:t>sudo apt-get install python3</w:t>
+        <w:t>sudo</w:t>
+      </w:r>
+      <w:proofErr w:type="spellEnd"/>
+      <w:r>
+        <w:rPr>
+          <w:rFonts w:ascii="Times New Roman" w:eastAsia="Times New Roman" w:hAnsi="Times New Roman" w:cs="Times New Roman"/>
+          <w:color w:val="333333"/>
+          <w:sz w:val="20"/>
+          <w:szCs w:val="20"/>
+          <w:lang w:eastAsia="en-GB"/>
+        </w:rPr>
+        <w:t xml:space="preserve"> apt-get install python3</w:t>
       </w:r>
     </w:p>
     <w:p>
@@ -2290,6 +2370,7 @@
           <w:lang w:eastAsia="en-GB"/>
         </w:rPr>
       </w:pPr>
+      <w:proofErr w:type="spellStart"/>
       <w:r>
         <w:rPr>
           <w:rFonts w:ascii="Times New Roman" w:eastAsia="Times New Roman" w:hAnsi="Times New Roman" w:cs="Times New Roman"/>
@@ -2298,7 +2379,18 @@
           <w:szCs w:val="20"/>
           <w:lang w:eastAsia="en-GB"/>
         </w:rPr>
-        <w:t>sudo python3 -m pip install selenium</w:t>
+        <w:t>sudo</w:t>
+      </w:r>
+      <w:proofErr w:type="spellEnd"/>
+      <w:r>
+        <w:rPr>
+          <w:rFonts w:ascii="Times New Roman" w:eastAsia="Times New Roman" w:hAnsi="Times New Roman" w:cs="Times New Roman"/>
+          <w:color w:val="333333"/>
+          <w:sz w:val="20"/>
+          <w:szCs w:val="20"/>
+          <w:lang w:eastAsia="en-GB"/>
+        </w:rPr>
+        <w:t xml:space="preserve"> python3 -m pip install selenium</w:t>
       </w:r>
     </w:p>
     <w:p>
@@ -2314,7 +2406,23 @@
           <w:rFonts w:ascii="Times New Roman" w:hAnsi="Times New Roman" w:cs="Times New Roman"/>
           <w:lang w:eastAsia="en-GB"/>
         </w:rPr>
-        <w:t>Copy and paste the entire AutoSqliInject directory into your virtual machine. The documents</w:t>
+        <w:t xml:space="preserve">Copy and paste the entire </w:t>
+      </w:r>
+      <w:proofErr w:type="spellStart"/>
+      <w:r>
+        <w:rPr>
+          <w:rFonts w:ascii="Times New Roman" w:hAnsi="Times New Roman" w:cs="Times New Roman"/>
+          <w:lang w:eastAsia="en-GB"/>
+        </w:rPr>
+        <w:t>AutoSqliInject</w:t>
+      </w:r>
+      <w:proofErr w:type="spellEnd"/>
+      <w:r>
+        <w:rPr>
+          <w:rFonts w:ascii="Times New Roman" w:hAnsi="Times New Roman" w:cs="Times New Roman"/>
+          <w:lang w:eastAsia="en-GB"/>
+        </w:rPr>
+        <w:t xml:space="preserve"> directory into your virtual machine. The documents</w:t>
       </w:r>
       <w:r>
         <w:rPr>
@@ -2361,7 +2469,21 @@
         <w:rPr>
           <w:rFonts w:ascii="Times New Roman" w:hAnsi="Times New Roman" w:cs="Times New Roman"/>
         </w:rPr>
-        <w:t xml:space="preserve">Open the UserSetUp.py document. Firstly chose whether or not you want to </w:t>
+        <w:t xml:space="preserve">Open the UserSetUp.py document. </w:t>
+      </w:r>
+      <w:proofErr w:type="gramStart"/>
+      <w:r>
+        <w:rPr>
+          <w:rFonts w:ascii="Times New Roman" w:hAnsi="Times New Roman" w:cs="Times New Roman"/>
+        </w:rPr>
+        <w:t>Firstly</w:t>
+      </w:r>
+      <w:proofErr w:type="gramEnd"/>
+      <w:r>
+        <w:rPr>
+          <w:rFonts w:ascii="Times New Roman" w:hAnsi="Times New Roman" w:cs="Times New Roman"/>
+        </w:rPr>
+        <w:t xml:space="preserve"> chose whether or not you want to </w:t>
       </w:r>
       <w:r>
         <w:rPr>
@@ -2403,7 +2525,21 @@
         <w:rPr>
           <w:rFonts w:ascii="Times New Roman" w:hAnsi="Times New Roman" w:cs="Times New Roman"/>
         </w:rPr>
-        <w:t xml:space="preserve">. Mark whether or not you are </w:t>
+        <w:t xml:space="preserve">. Mark </w:t>
+      </w:r>
+      <w:proofErr w:type="gramStart"/>
+      <w:r>
+        <w:rPr>
+          <w:rFonts w:ascii="Times New Roman" w:hAnsi="Times New Roman" w:cs="Times New Roman"/>
+        </w:rPr>
+        <w:t>whether or not</w:t>
+      </w:r>
+      <w:proofErr w:type="gramEnd"/>
+      <w:r>
+        <w:rPr>
+          <w:rFonts w:ascii="Times New Roman" w:hAnsi="Times New Roman" w:cs="Times New Roman"/>
+        </w:rPr>
+        <w:t xml:space="preserve"> you are </w:t>
       </w:r>
       <w:r>
         <w:rPr>
@@ -2431,7 +2567,21 @@
         <w:rPr>
           <w:rFonts w:ascii="Times New Roman" w:hAnsi="Times New Roman" w:cs="Times New Roman"/>
         </w:rPr>
-        <w:t xml:space="preserve"> to your initials. All other settings can stay as the default. If you are using firefox make sure you set your </w:t>
+        <w:t xml:space="preserve"> to your initials. All other settings can stay as the default. If you are using </w:t>
+      </w:r>
+      <w:proofErr w:type="spellStart"/>
+      <w:r>
+        <w:rPr>
+          <w:rFonts w:ascii="Times New Roman" w:hAnsi="Times New Roman" w:cs="Times New Roman"/>
+        </w:rPr>
+        <w:t>firefox</w:t>
+      </w:r>
+      <w:proofErr w:type="spellEnd"/>
+      <w:r>
+        <w:rPr>
+          <w:rFonts w:ascii="Times New Roman" w:hAnsi="Times New Roman" w:cs="Times New Roman"/>
+        </w:rPr>
+        <w:t xml:space="preserve"> make sure you set your </w:t>
       </w:r>
       <w:r>
         <w:rPr>
@@ -2454,9 +2604,17 @@
         <w:rPr>
           <w:rFonts w:ascii="Times New Roman" w:hAnsi="Times New Roman" w:cs="Times New Roman"/>
         </w:rPr>
-        <w:t>Use Sudo</w:t>
+        <w:t xml:space="preserve">Use </w:t>
+      </w:r>
+      <w:proofErr w:type="spellStart"/>
+      <w:r>
+        <w:rPr>
+          <w:rFonts w:ascii="Times New Roman" w:hAnsi="Times New Roman" w:cs="Times New Roman"/>
+        </w:rPr>
+        <w:t>Sudo</w:t>
       </w:r>
       <w:bookmarkEnd w:id="3"/>
+      <w:proofErr w:type="spellEnd"/>
     </w:p>
     <w:p>
       <w:pPr>
@@ -2469,7 +2627,105 @@
         <w:rPr>
           <w:rFonts w:ascii="Times New Roman" w:hAnsi="Times New Roman" w:cs="Times New Roman"/>
         </w:rPr>
-        <w:t>Don’t run the program as sudo. If a sudo command has not been run in the terminal already, the program will prompt you to enter your sudo password in order to run sudo start service apache and mysql.</w:t>
+        <w:t xml:space="preserve">Don’t run the program as </w:t>
+      </w:r>
+      <w:proofErr w:type="spellStart"/>
+      <w:r>
+        <w:rPr>
+          <w:rFonts w:ascii="Times New Roman" w:hAnsi="Times New Roman" w:cs="Times New Roman"/>
+        </w:rPr>
+        <w:t>sudo</w:t>
+      </w:r>
+      <w:proofErr w:type="spellEnd"/>
+      <w:r>
+        <w:rPr>
+          <w:rFonts w:ascii="Times New Roman" w:hAnsi="Times New Roman" w:cs="Times New Roman"/>
+        </w:rPr>
+        <w:t xml:space="preserve">. If a </w:t>
+      </w:r>
+      <w:proofErr w:type="spellStart"/>
+      <w:r>
+        <w:rPr>
+          <w:rFonts w:ascii="Times New Roman" w:hAnsi="Times New Roman" w:cs="Times New Roman"/>
+        </w:rPr>
+        <w:t>sudo</w:t>
+      </w:r>
+      <w:proofErr w:type="spellEnd"/>
+      <w:r>
+        <w:rPr>
+          <w:rFonts w:ascii="Times New Roman" w:hAnsi="Times New Roman" w:cs="Times New Roman"/>
+        </w:rPr>
+        <w:t xml:space="preserve"> command has not been run in the terminal already, the program will prompt you to enter your </w:t>
+      </w:r>
+      <w:proofErr w:type="spellStart"/>
+      <w:r>
+        <w:rPr>
+          <w:rFonts w:ascii="Times New Roman" w:hAnsi="Times New Roman" w:cs="Times New Roman"/>
+        </w:rPr>
+        <w:t>sudo</w:t>
+      </w:r>
+      <w:proofErr w:type="spellEnd"/>
+      <w:r>
+        <w:rPr>
+          <w:rFonts w:ascii="Times New Roman" w:hAnsi="Times New Roman" w:cs="Times New Roman"/>
+        </w:rPr>
+        <w:t xml:space="preserve"> password </w:t>
+      </w:r>
+      <w:proofErr w:type="gramStart"/>
+      <w:r>
+        <w:rPr>
+          <w:rFonts w:ascii="Times New Roman" w:hAnsi="Times New Roman" w:cs="Times New Roman"/>
+        </w:rPr>
+        <w:t>in order to</w:t>
+      </w:r>
+      <w:proofErr w:type="gramEnd"/>
+      <w:r>
+        <w:rPr>
+          <w:rFonts w:ascii="Times New Roman" w:hAnsi="Times New Roman" w:cs="Times New Roman"/>
+        </w:rPr>
+        <w:t xml:space="preserve"> run </w:t>
+      </w:r>
+      <w:proofErr w:type="spellStart"/>
+      <w:r>
+        <w:rPr>
+          <w:rFonts w:ascii="Times New Roman" w:hAnsi="Times New Roman" w:cs="Times New Roman"/>
+        </w:rPr>
+        <w:t>sudo</w:t>
+      </w:r>
+      <w:proofErr w:type="spellEnd"/>
+      <w:r>
+        <w:rPr>
+          <w:rFonts w:ascii="Times New Roman" w:hAnsi="Times New Roman" w:cs="Times New Roman"/>
+        </w:rPr>
+        <w:t xml:space="preserve"> start service </w:t>
+      </w:r>
+      <w:proofErr w:type="spellStart"/>
+      <w:r>
+        <w:rPr>
+          <w:rFonts w:ascii="Times New Roman" w:hAnsi="Times New Roman" w:cs="Times New Roman"/>
+        </w:rPr>
+        <w:t>apache</w:t>
+      </w:r>
+      <w:proofErr w:type="spellEnd"/>
+      <w:r>
+        <w:rPr>
+          <w:rFonts w:ascii="Times New Roman" w:hAnsi="Times New Roman" w:cs="Times New Roman"/>
+        </w:rPr>
+        <w:t xml:space="preserve"> and </w:t>
+      </w:r>
+      <w:proofErr w:type="spellStart"/>
+      <w:r>
+        <w:rPr>
+          <w:rFonts w:ascii="Times New Roman" w:hAnsi="Times New Roman" w:cs="Times New Roman"/>
+        </w:rPr>
+        <w:t>mysql</w:t>
+      </w:r>
+      <w:proofErr w:type="spellEnd"/>
+      <w:r>
+        <w:rPr>
+          <w:rFonts w:ascii="Times New Roman" w:hAnsi="Times New Roman" w:cs="Times New Roman"/>
+        </w:rPr>
+        <w:t>.</w:t>
       </w:r>
       <w:r>
         <w:rPr>
@@ -2608,7 +2864,13 @@
           <w:rFonts w:ascii="Times New Roman" w:hAnsi="Times New Roman" w:cs="Times New Roman"/>
         </w:rPr>
         <w:lastRenderedPageBreak/>
-        <w:t>KaliSetUp.py</w:t>
+        <w:t>Kali</w:t>
+      </w:r>
+      <w:r>
+        <w:rPr>
+          <w:rFonts w:ascii="Times New Roman" w:hAnsi="Times New Roman" w:cs="Times New Roman"/>
+        </w:rPr>
+        <w:t>SetUp.py</w:t>
       </w:r>
       <w:bookmarkEnd w:id="7"/>
     </w:p>
@@ -2622,7 +2884,49 @@
         <w:rPr>
           <w:rFonts w:ascii="Times New Roman" w:hAnsi="Times New Roman" w:cs="Times New Roman"/>
         </w:rPr>
-        <w:t>If you’re using Kali Linux make sure USING_KALI is set to 1 in the UserSetUp.py, this file will activate the service mysql and apache2 it also doubles as a way of getting the user to enter the sudo command allowing the automated attacks to run unimpeached.</w:t>
+        <w:t xml:space="preserve">If you’re using Kali </w:t>
+      </w:r>
+      <w:proofErr w:type="gramStart"/>
+      <w:r>
+        <w:rPr>
+          <w:rFonts w:ascii="Times New Roman" w:hAnsi="Times New Roman" w:cs="Times New Roman"/>
+        </w:rPr>
+        <w:t>Linux</w:t>
+      </w:r>
+      <w:proofErr w:type="gramEnd"/>
+      <w:r>
+        <w:rPr>
+          <w:rFonts w:ascii="Times New Roman" w:hAnsi="Times New Roman" w:cs="Times New Roman"/>
+        </w:rPr>
+        <w:t xml:space="preserve"> make sure USING_KALI is set to 1 in the UserSetUp.py, this file will activate the service </w:t>
+      </w:r>
+      <w:proofErr w:type="spellStart"/>
+      <w:r>
+        <w:rPr>
+          <w:rFonts w:ascii="Times New Roman" w:hAnsi="Times New Roman" w:cs="Times New Roman"/>
+        </w:rPr>
+        <w:t>mysql</w:t>
+      </w:r>
+      <w:proofErr w:type="spellEnd"/>
+      <w:r>
+        <w:rPr>
+          <w:rFonts w:ascii="Times New Roman" w:hAnsi="Times New Roman" w:cs="Times New Roman"/>
+        </w:rPr>
+        <w:t xml:space="preserve"> and apache2 it also doubles as a way of getting the user to enter the </w:t>
+      </w:r>
+      <w:proofErr w:type="spellStart"/>
+      <w:r>
+        <w:rPr>
+          <w:rFonts w:ascii="Times New Roman" w:hAnsi="Times New Roman" w:cs="Times New Roman"/>
+        </w:rPr>
+        <w:t>sudo</w:t>
+      </w:r>
+      <w:proofErr w:type="spellEnd"/>
+      <w:r>
+        <w:rPr>
+          <w:rFonts w:ascii="Times New Roman" w:hAnsi="Times New Roman" w:cs="Times New Roman"/>
+        </w:rPr>
+        <w:t xml:space="preserve"> command allowing the automated attacks to run unimpeached.</w:t>
       </w:r>
     </w:p>
     <w:p>
@@ -2652,7 +2956,21 @@
         <w:rPr>
           <w:rFonts w:ascii="Times New Roman" w:hAnsi="Times New Roman" w:cs="Times New Roman"/>
         </w:rPr>
-        <w:t>This sets up Errors, warnings, XPATHS of specific HTML elements, URLs, HTML Element Id’s and the default SQLI attacks</w:t>
+        <w:t xml:space="preserve">This sets up Errors, warnings, XPATHS of specific HTML elements, URLs, HTML Element </w:t>
+      </w:r>
+      <w:proofErr w:type="gramStart"/>
+      <w:r>
+        <w:rPr>
+          <w:rFonts w:ascii="Times New Roman" w:hAnsi="Times New Roman" w:cs="Times New Roman"/>
+        </w:rPr>
+        <w:t>Id’s</w:t>
+      </w:r>
+      <w:proofErr w:type="gramEnd"/>
+      <w:r>
+        <w:rPr>
+          <w:rFonts w:ascii="Times New Roman" w:hAnsi="Times New Roman" w:cs="Times New Roman"/>
+        </w:rPr>
+        <w:t xml:space="preserve"> and the default SQLI attacks</w:t>
       </w:r>
     </w:p>
     <w:p>
@@ -2682,7 +3000,77 @@
         <w:rPr>
           <w:rFonts w:ascii="Times New Roman" w:hAnsi="Times New Roman" w:cs="Times New Roman"/>
         </w:rPr>
-        <w:t xml:space="preserve">This is the file where you can make the most changes. Choose how the browser works, The log in credentials for the DVWA, The choice to use the VM or not, To generate sql attacks or use the default. To change the locations of the drivers for the browser. Change your sudo password. Change the labelling for the Pcaps. And change the number of iterations the Pcap files will do. </w:t>
+        <w:t xml:space="preserve">This is the file where you can make the most changes. Choose how the browser works, The log in credentials for the DVWA, </w:t>
+      </w:r>
+      <w:proofErr w:type="gramStart"/>
+      <w:r>
+        <w:rPr>
+          <w:rFonts w:ascii="Times New Roman" w:hAnsi="Times New Roman" w:cs="Times New Roman"/>
+        </w:rPr>
+        <w:t>The</w:t>
+      </w:r>
+      <w:proofErr w:type="gramEnd"/>
+      <w:r>
+        <w:rPr>
+          <w:rFonts w:ascii="Times New Roman" w:hAnsi="Times New Roman" w:cs="Times New Roman"/>
+        </w:rPr>
+        <w:t xml:space="preserve"> choice to use the VM or not, To generate </w:t>
+      </w:r>
+      <w:proofErr w:type="spellStart"/>
+      <w:r>
+        <w:rPr>
+          <w:rFonts w:ascii="Times New Roman" w:hAnsi="Times New Roman" w:cs="Times New Roman"/>
+        </w:rPr>
+        <w:t>sql</w:t>
+      </w:r>
+      <w:proofErr w:type="spellEnd"/>
+      <w:r>
+        <w:rPr>
+          <w:rFonts w:ascii="Times New Roman" w:hAnsi="Times New Roman" w:cs="Times New Roman"/>
+        </w:rPr>
+        <w:t xml:space="preserve"> attacks or use the default. To change the locations of the drivers for the browser. Change your </w:t>
+      </w:r>
+      <w:proofErr w:type="spellStart"/>
+      <w:r>
+        <w:rPr>
+          <w:rFonts w:ascii="Times New Roman" w:hAnsi="Times New Roman" w:cs="Times New Roman"/>
+        </w:rPr>
+        <w:t>sudo</w:t>
+      </w:r>
+      <w:proofErr w:type="spellEnd"/>
+      <w:r>
+        <w:rPr>
+          <w:rFonts w:ascii="Times New Roman" w:hAnsi="Times New Roman" w:cs="Times New Roman"/>
+        </w:rPr>
+        <w:t xml:space="preserve"> password. Change the labelling for the </w:t>
+      </w:r>
+      <w:proofErr w:type="spellStart"/>
+      <w:r>
+        <w:rPr>
+          <w:rFonts w:ascii="Times New Roman" w:hAnsi="Times New Roman" w:cs="Times New Roman"/>
+        </w:rPr>
+        <w:t>Pcaps</w:t>
+      </w:r>
+      <w:proofErr w:type="spellEnd"/>
+      <w:r>
+        <w:rPr>
+          <w:rFonts w:ascii="Times New Roman" w:hAnsi="Times New Roman" w:cs="Times New Roman"/>
+        </w:rPr>
+        <w:t xml:space="preserve">. And change the number of iterations the </w:t>
+      </w:r>
+      <w:proofErr w:type="spellStart"/>
+      <w:r>
+        <w:rPr>
+          <w:rFonts w:ascii="Times New Roman" w:hAnsi="Times New Roman" w:cs="Times New Roman"/>
+        </w:rPr>
+        <w:t>Pcap</w:t>
+      </w:r>
+      <w:proofErr w:type="spellEnd"/>
+      <w:r>
+        <w:rPr>
+          <w:rFonts w:ascii="Times New Roman" w:hAnsi="Times New Roman" w:cs="Times New Roman"/>
+        </w:rPr>
+        <w:t xml:space="preserve"> files will do. </w:t>
       </w:r>
     </w:p>
     <w:p>
@@ -2694,6 +3082,7 @@
         </w:rPr>
       </w:pPr>
       <w:bookmarkStart w:id="10" w:name="_Toc121289101"/>
+      <w:proofErr w:type="spellStart"/>
       <w:r>
         <w:rPr>
           <w:rFonts w:ascii="Times New Roman" w:hAnsi="Times New Roman" w:cs="Times New Roman"/>
@@ -2701,18 +3090,61 @@
         <w:t>SqliStatementGen</w:t>
       </w:r>
       <w:bookmarkEnd w:id="10"/>
-    </w:p>
-    <w:p>
-      <w:pPr>
-        <w:rPr>
-          <w:rFonts w:ascii="Times New Roman" w:hAnsi="Times New Roman" w:cs="Times New Roman"/>
-        </w:rPr>
-      </w:pPr>
-      <w:r>
-        <w:rPr>
-          <w:rFonts w:ascii="Times New Roman" w:hAnsi="Times New Roman" w:cs="Times New Roman"/>
-        </w:rPr>
-        <w:t xml:space="preserve">This file is in charge of automatically generating SQLI statements from the Poss_SQLI_Injections csv. The first method returns an array from a line in a CSV file that also contains extra comments in quotation marks. It is used on the Fourth line of the CSV file. The second splits the CSV file up into rows, picks a random value from each row and generates a random SQLI attack. </w:t>
+      <w:proofErr w:type="spellEnd"/>
+    </w:p>
+    <w:p>
+      <w:pPr>
+        <w:rPr>
+          <w:rFonts w:ascii="Times New Roman" w:hAnsi="Times New Roman" w:cs="Times New Roman"/>
+        </w:rPr>
+      </w:pPr>
+      <w:r>
+        <w:rPr>
+          <w:rFonts w:ascii="Times New Roman" w:hAnsi="Times New Roman" w:cs="Times New Roman"/>
+        </w:rPr>
+        <w:t xml:space="preserve">This file </w:t>
+      </w:r>
+      <w:proofErr w:type="gramStart"/>
+      <w:r>
+        <w:rPr>
+          <w:rFonts w:ascii="Times New Roman" w:hAnsi="Times New Roman" w:cs="Times New Roman"/>
+        </w:rPr>
+        <w:t>is in charge of</w:t>
+      </w:r>
+      <w:proofErr w:type="gramEnd"/>
+      <w:r>
+        <w:rPr>
+          <w:rFonts w:ascii="Times New Roman" w:hAnsi="Times New Roman" w:cs="Times New Roman"/>
+        </w:rPr>
+        <w:t xml:space="preserve"> automatically generating SQLI statements from the </w:t>
+      </w:r>
+      <w:proofErr w:type="spellStart"/>
+      <w:r>
+        <w:rPr>
+          <w:rFonts w:ascii="Times New Roman" w:hAnsi="Times New Roman" w:cs="Times New Roman"/>
+        </w:rPr>
+        <w:t>Poss_SQLI_Injections</w:t>
+      </w:r>
+      <w:proofErr w:type="spellEnd"/>
+      <w:r>
+        <w:rPr>
+          <w:rFonts w:ascii="Times New Roman" w:hAnsi="Times New Roman" w:cs="Times New Roman"/>
+        </w:rPr>
+        <w:t xml:space="preserve"> csv. The first method returns an array from a line in a CSV file that also contains extra comments in quotation marks. It is used on the Fourth line of the CSV file. The second splits the CSV file up into rows, picks a random value from each </w:t>
+      </w:r>
+      <w:proofErr w:type="gramStart"/>
+      <w:r>
+        <w:rPr>
+          <w:rFonts w:ascii="Times New Roman" w:hAnsi="Times New Roman" w:cs="Times New Roman"/>
+        </w:rPr>
+        <w:t>row</w:t>
+      </w:r>
+      <w:proofErr w:type="gramEnd"/>
+      <w:r>
+        <w:rPr>
+          <w:rFonts w:ascii="Times New Roman" w:hAnsi="Times New Roman" w:cs="Times New Roman"/>
+        </w:rPr>
+        <w:t xml:space="preserve"> and generates a random SQLI attack. </w:t>
       </w:r>
     </w:p>
     <w:p>
@@ -2816,7 +3248,21 @@
         <w:rPr>
           <w:rFonts w:ascii="Times New Roman" w:hAnsi="Times New Roman" w:cs="Times New Roman"/>
         </w:rPr>
-        <w:t xml:space="preserve"> that contains the constituents of an SQLI attack. The first row is just possible nonsense words. The second row just contains or. The third row is just variations of always true statements. The fourth row is injected commands and the fifth row is a comment.</w:t>
+        <w:t xml:space="preserve"> that contains the constituents of an SQLI attack. The first row is just possible nonsense words. The second row just contains or. The third row is just variations of always true statements. The fourth row is injected </w:t>
+      </w:r>
+      <w:proofErr w:type="gramStart"/>
+      <w:r>
+        <w:rPr>
+          <w:rFonts w:ascii="Times New Roman" w:hAnsi="Times New Roman" w:cs="Times New Roman"/>
+        </w:rPr>
+        <w:t>commands</w:t>
+      </w:r>
+      <w:proofErr w:type="gramEnd"/>
+      <w:r>
+        <w:rPr>
+          <w:rFonts w:ascii="Times New Roman" w:hAnsi="Times New Roman" w:cs="Times New Roman"/>
+        </w:rPr>
+        <w:t xml:space="preserve"> and the fifth row is a comment.</w:t>
       </w:r>
     </w:p>
     <w:p>
@@ -2858,7 +3304,49 @@
         <w:rPr>
           <w:rFonts w:ascii="Times New Roman" w:hAnsi="Times New Roman" w:cs="Times New Roman"/>
         </w:rPr>
-        <w:t xml:space="preserve">This is a csv file that contains the constituents of an command injection attack. The first row is just possible nonsense words. The second row contains possible operators for low level security injections, the third row contains possible operators for medium level attakcs, and the fourth row operators for high level attacks. The last row is possible commands to be injected. </w:t>
+        <w:t xml:space="preserve">This is a csv file that contains the constituents of </w:t>
+      </w:r>
+      <w:proofErr w:type="gramStart"/>
+      <w:r>
+        <w:rPr>
+          <w:rFonts w:ascii="Times New Roman" w:hAnsi="Times New Roman" w:cs="Times New Roman"/>
+        </w:rPr>
+        <w:t>an</w:t>
+      </w:r>
+      <w:proofErr w:type="gramEnd"/>
+      <w:r>
+        <w:rPr>
+          <w:rFonts w:ascii="Times New Roman" w:hAnsi="Times New Roman" w:cs="Times New Roman"/>
+        </w:rPr>
+        <w:t xml:space="preserve"> command injection attack. The first row is just possible nonsense words. The second row contains possible operators for low level security injections, the third row contains possible operators for medium level </w:t>
+      </w:r>
+      <w:proofErr w:type="spellStart"/>
+      <w:r>
+        <w:rPr>
+          <w:rFonts w:ascii="Times New Roman" w:hAnsi="Times New Roman" w:cs="Times New Roman"/>
+        </w:rPr>
+        <w:t>attakcs</w:t>
+      </w:r>
+      <w:proofErr w:type="spellEnd"/>
+      <w:r>
+        <w:rPr>
+          <w:rFonts w:ascii="Times New Roman" w:hAnsi="Times New Roman" w:cs="Times New Roman"/>
+        </w:rPr>
+        <w:t xml:space="preserve">, and the </w:t>
+      </w:r>
+      <w:proofErr w:type="gramStart"/>
+      <w:r>
+        <w:rPr>
+          <w:rFonts w:ascii="Times New Roman" w:hAnsi="Times New Roman" w:cs="Times New Roman"/>
+        </w:rPr>
+        <w:t>fourth row</w:t>
+      </w:r>
+      <w:proofErr w:type="gramEnd"/>
+      <w:r>
+        <w:rPr>
+          <w:rFonts w:ascii="Times New Roman" w:hAnsi="Times New Roman" w:cs="Times New Roman"/>
+        </w:rPr>
+        <w:t xml:space="preserve"> operators for high level attacks. The last row is possible commands to be injected. </w:t>
       </w:r>
     </w:p>
     <w:p>
@@ -2893,7 +3381,35 @@
         <w:rPr>
           <w:rFonts w:ascii="Times New Roman" w:hAnsi="Times New Roman" w:cs="Times New Roman"/>
         </w:rPr>
-        <w:t xml:space="preserve">This file is where all the selenium commands are based. The first few modules are pretty basic commands which involve opening the browser, getting elements, sending information to specific elements. Sending information then pressing return. Waiting for an element to appear before carrying on. Execute a short java script insert into the HTML page. Clicking a link based on an XPAth. Jumping to another browser page. Logging in to a DVWA. Changing the security level. And the three attacks. </w:t>
+        <w:t xml:space="preserve">This file is where all the selenium commands are based. The first few modules are </w:t>
+      </w:r>
+      <w:proofErr w:type="gramStart"/>
+      <w:r>
+        <w:rPr>
+          <w:rFonts w:ascii="Times New Roman" w:hAnsi="Times New Roman" w:cs="Times New Roman"/>
+        </w:rPr>
+        <w:t>pretty basic</w:t>
+      </w:r>
+      <w:proofErr w:type="gramEnd"/>
+      <w:r>
+        <w:rPr>
+          <w:rFonts w:ascii="Times New Roman" w:hAnsi="Times New Roman" w:cs="Times New Roman"/>
+        </w:rPr>
+        <w:t xml:space="preserve"> commands which involve opening the browser, getting elements, sending information to specific elements. Sending information then pressing return. Waiting for an element to appear before carrying on. Execute a short java script insert into the HTML page. Clicking a link based on an </w:t>
+      </w:r>
+      <w:proofErr w:type="spellStart"/>
+      <w:r>
+        <w:rPr>
+          <w:rFonts w:ascii="Times New Roman" w:hAnsi="Times New Roman" w:cs="Times New Roman"/>
+        </w:rPr>
+        <w:t>XPAth</w:t>
+      </w:r>
+      <w:proofErr w:type="spellEnd"/>
+      <w:r>
+        <w:rPr>
+          <w:rFonts w:ascii="Times New Roman" w:hAnsi="Times New Roman" w:cs="Times New Roman"/>
+        </w:rPr>
+        <w:t xml:space="preserve">. Jumping to another browser page. Logging in to a DVWA. Changing the security level. And the three attacks. </w:t>
       </w:r>
       <w:r>
         <w:rPr>
@@ -2929,7 +3445,35 @@
         <w:rPr>
           <w:rFonts w:ascii="Times New Roman" w:hAnsi="Times New Roman" w:cs="Times New Roman"/>
         </w:rPr>
-        <w:t xml:space="preserve">This file is where all the selenium commands are based. The first few modules are pretty basic commands which involve opening the browser, getting elements, sending information to specific elements. Sending information then pressing return. Waiting for an element to appear before carrying on. Execute a short java script insert into the HTML page. Clicking a link based on an XPAth. Jumping to another browser page. Logging in to a DVWA. Changing the security level. And the three attacks. </w:t>
+        <w:t xml:space="preserve">This file is where all the selenium commands are based. The first few modules are </w:t>
+      </w:r>
+      <w:proofErr w:type="gramStart"/>
+      <w:r>
+        <w:rPr>
+          <w:rFonts w:ascii="Times New Roman" w:hAnsi="Times New Roman" w:cs="Times New Roman"/>
+        </w:rPr>
+        <w:t>pretty basic</w:t>
+      </w:r>
+      <w:proofErr w:type="gramEnd"/>
+      <w:r>
+        <w:rPr>
+          <w:rFonts w:ascii="Times New Roman" w:hAnsi="Times New Roman" w:cs="Times New Roman"/>
+        </w:rPr>
+        <w:t xml:space="preserve"> commands which involve opening the browser, getting elements, sending information to specific elements. Sending information then pressing return. Waiting for an element to appear before carrying on. Execute a short java script insert into the HTML page. Clicking a link based on an </w:t>
+      </w:r>
+      <w:proofErr w:type="spellStart"/>
+      <w:r>
+        <w:rPr>
+          <w:rFonts w:ascii="Times New Roman" w:hAnsi="Times New Roman" w:cs="Times New Roman"/>
+        </w:rPr>
+        <w:t>XPAth</w:t>
+      </w:r>
+      <w:proofErr w:type="spellEnd"/>
+      <w:r>
+        <w:rPr>
+          <w:rFonts w:ascii="Times New Roman" w:hAnsi="Times New Roman" w:cs="Times New Roman"/>
+        </w:rPr>
+        <w:t xml:space="preserve">. Jumping to another browser page. Logging in to a DVWA. Changing the security level. And the three attacks. </w:t>
       </w:r>
     </w:p>
     <w:p>
@@ -2966,7 +3510,35 @@
         <w:rPr>
           <w:rFonts w:ascii="Times New Roman" w:hAnsi="Times New Roman" w:cs="Times New Roman"/>
         </w:rPr>
-        <w:t xml:space="preserve">These pcap captures run subprocesses in the terminal to capture and record all the pcaps. This will throw up </w:t>
+        <w:t xml:space="preserve">These </w:t>
+      </w:r>
+      <w:proofErr w:type="spellStart"/>
+      <w:r>
+        <w:rPr>
+          <w:rFonts w:ascii="Times New Roman" w:hAnsi="Times New Roman" w:cs="Times New Roman"/>
+        </w:rPr>
+        <w:t>pcap</w:t>
+      </w:r>
+      <w:proofErr w:type="spellEnd"/>
+      <w:r>
+        <w:rPr>
+          <w:rFonts w:ascii="Times New Roman" w:hAnsi="Times New Roman" w:cs="Times New Roman"/>
+        </w:rPr>
+        <w:t xml:space="preserve"> captures run subprocesses in the terminal to capture and record all the </w:t>
+      </w:r>
+      <w:proofErr w:type="spellStart"/>
+      <w:r>
+        <w:rPr>
+          <w:rFonts w:ascii="Times New Roman" w:hAnsi="Times New Roman" w:cs="Times New Roman"/>
+        </w:rPr>
+        <w:t>pcaps</w:t>
+      </w:r>
+      <w:proofErr w:type="spellEnd"/>
+      <w:r>
+        <w:rPr>
+          <w:rFonts w:ascii="Times New Roman" w:hAnsi="Times New Roman" w:cs="Times New Roman"/>
+        </w:rPr>
+        <w:t xml:space="preserve">. This will throw up </w:t>
       </w:r>
       <w:r>
         <w:rPr>
@@ -3004,11 +3576,19 @@
           <w:rFonts w:ascii="Times New Roman" w:hAnsi="Times New Roman" w:cs="Times New Roman"/>
         </w:rPr>
       </w:pPr>
-      <w:r>
-        <w:rPr>
-          <w:rFonts w:ascii="Times New Roman" w:hAnsi="Times New Roman" w:cs="Times New Roman"/>
-        </w:rPr>
-        <w:t>PassCracker is the file that reads in the list of 100 variations of each of the 12000 most popular passwords in USA. It reads the passwords into a dictionary for easy access.</w:t>
+      <w:proofErr w:type="spellStart"/>
+      <w:r>
+        <w:rPr>
+          <w:rFonts w:ascii="Times New Roman" w:hAnsi="Times New Roman" w:cs="Times New Roman"/>
+        </w:rPr>
+        <w:t>PassCracker</w:t>
+      </w:r>
+      <w:proofErr w:type="spellEnd"/>
+      <w:r>
+        <w:rPr>
+          <w:rFonts w:ascii="Times New Roman" w:hAnsi="Times New Roman" w:cs="Times New Roman"/>
+        </w:rPr>
+        <w:t xml:space="preserve"> is the file that reads in the list of 100 variations of each of the 12000 most popular passwords in USA. It reads the passwords into a dictionary for easy access.</w:t>
       </w:r>
     </w:p>
     <w:p>
@@ -3044,7 +3624,49 @@
         <w:rPr>
           <w:rFonts w:ascii="Times New Roman" w:hAnsi="Times New Roman" w:cs="Times New Roman"/>
         </w:rPr>
-        <w:t xml:space="preserve">just names a pcap file based on an array of text values. There is an absoluteNumber method aswell which returns the number of files in the SQLI attack folder so that the numbering can be absolute. </w:t>
+        <w:t xml:space="preserve">just names a </w:t>
+      </w:r>
+      <w:proofErr w:type="spellStart"/>
+      <w:r>
+        <w:rPr>
+          <w:rFonts w:ascii="Times New Roman" w:hAnsi="Times New Roman" w:cs="Times New Roman"/>
+        </w:rPr>
+        <w:t>pcap</w:t>
+      </w:r>
+      <w:proofErr w:type="spellEnd"/>
+      <w:r>
+        <w:rPr>
+          <w:rFonts w:ascii="Times New Roman" w:hAnsi="Times New Roman" w:cs="Times New Roman"/>
+        </w:rPr>
+        <w:t xml:space="preserve"> file based on an array of text values. There is an </w:t>
+      </w:r>
+      <w:proofErr w:type="spellStart"/>
+      <w:r>
+        <w:rPr>
+          <w:rFonts w:ascii="Times New Roman" w:hAnsi="Times New Roman" w:cs="Times New Roman"/>
+        </w:rPr>
+        <w:t>absoluteNumber</w:t>
+      </w:r>
+      <w:proofErr w:type="spellEnd"/>
+      <w:r>
+        <w:rPr>
+          <w:rFonts w:ascii="Times New Roman" w:hAnsi="Times New Roman" w:cs="Times New Roman"/>
+        </w:rPr>
+        <w:t xml:space="preserve"> method </w:t>
+      </w:r>
+      <w:proofErr w:type="spellStart"/>
+      <w:r>
+        <w:rPr>
+          <w:rFonts w:ascii="Times New Roman" w:hAnsi="Times New Roman" w:cs="Times New Roman"/>
+        </w:rPr>
+        <w:t>aswell</w:t>
+      </w:r>
+      <w:proofErr w:type="spellEnd"/>
+      <w:r>
+        <w:rPr>
+          <w:rFonts w:ascii="Times New Roman" w:hAnsi="Times New Roman" w:cs="Times New Roman"/>
+        </w:rPr>
+        <w:t xml:space="preserve"> which returns the number of files in the SQLI attack folder so that the numbering can be absolute. </w:t>
       </w:r>
     </w:p>
     <w:p>
@@ -3074,7 +3696,21 @@
         <w:rPr>
           <w:rFonts w:ascii="Times New Roman" w:hAnsi="Times New Roman" w:cs="Times New Roman"/>
         </w:rPr>
-        <w:t xml:space="preserve">This is the high level file you run to activate the whole script. It’s simple to run just navigate to the file, make sure you have all your set up in order and type </w:t>
+        <w:t xml:space="preserve">This is the </w:t>
+      </w:r>
+      <w:proofErr w:type="gramStart"/>
+      <w:r>
+        <w:rPr>
+          <w:rFonts w:ascii="Times New Roman" w:hAnsi="Times New Roman" w:cs="Times New Roman"/>
+        </w:rPr>
+        <w:t>high level</w:t>
+      </w:r>
+      <w:proofErr w:type="gramEnd"/>
+      <w:r>
+        <w:rPr>
+          <w:rFonts w:ascii="Times New Roman" w:hAnsi="Times New Roman" w:cs="Times New Roman"/>
+        </w:rPr>
+        <w:t xml:space="preserve"> file you run to activate the whole script. It’s simple to run just navigate to the file, make sure you have all your set up in order and type </w:t>
       </w:r>
       <w:r>
         <w:rPr>
@@ -3088,7 +3724,21 @@
         <w:rPr>
           <w:rFonts w:ascii="Times New Roman" w:hAnsi="Times New Roman" w:cs="Times New Roman"/>
         </w:rPr>
-        <w:t xml:space="preserve">it should take around 2 minutes to generate 20 Pcap files. </w:t>
+        <w:t xml:space="preserve">it should take around 2 minutes to generate 20 </w:t>
+      </w:r>
+      <w:proofErr w:type="spellStart"/>
+      <w:r>
+        <w:rPr>
+          <w:rFonts w:ascii="Times New Roman" w:hAnsi="Times New Roman" w:cs="Times New Roman"/>
+        </w:rPr>
+        <w:t>Pcap</w:t>
+      </w:r>
+      <w:proofErr w:type="spellEnd"/>
+      <w:r>
+        <w:rPr>
+          <w:rFonts w:ascii="Times New Roman" w:hAnsi="Times New Roman" w:cs="Times New Roman"/>
+        </w:rPr>
+        <w:t xml:space="preserve"> files. </w:t>
       </w:r>
     </w:p>
     <w:p>
@@ -3130,7 +3780,49 @@
         <w:rPr>
           <w:rFonts w:ascii="Times New Roman" w:hAnsi="Times New Roman" w:cs="Times New Roman"/>
         </w:rPr>
-        <w:t>This is the high level file you run to activate the Automatic Command Injection scrtipt script. It’s simple to run just navigate to the file, make sure you have all your set up in order and type python3 AutoComsI.py it should take around 2 minutes to generate 20 Pcap files.</w:t>
+        <w:t xml:space="preserve">This is the </w:t>
+      </w:r>
+      <w:proofErr w:type="gramStart"/>
+      <w:r>
+        <w:rPr>
+          <w:rFonts w:ascii="Times New Roman" w:hAnsi="Times New Roman" w:cs="Times New Roman"/>
+        </w:rPr>
+        <w:t>high level</w:t>
+      </w:r>
+      <w:proofErr w:type="gramEnd"/>
+      <w:r>
+        <w:rPr>
+          <w:rFonts w:ascii="Times New Roman" w:hAnsi="Times New Roman" w:cs="Times New Roman"/>
+        </w:rPr>
+        <w:t xml:space="preserve"> file you run to activate the Automatic Command Injection </w:t>
+      </w:r>
+      <w:proofErr w:type="spellStart"/>
+      <w:r>
+        <w:rPr>
+          <w:rFonts w:ascii="Times New Roman" w:hAnsi="Times New Roman" w:cs="Times New Roman"/>
+        </w:rPr>
+        <w:t>scrtipt</w:t>
+      </w:r>
+      <w:proofErr w:type="spellEnd"/>
+      <w:r>
+        <w:rPr>
+          <w:rFonts w:ascii="Times New Roman" w:hAnsi="Times New Roman" w:cs="Times New Roman"/>
+        </w:rPr>
+        <w:t xml:space="preserve"> script. It’s simple to run just navigate to the file, make sure you have all your set up in order and type python3 AutoComsI.py it should take around 2 minutes to generate 20 </w:t>
+      </w:r>
+      <w:proofErr w:type="spellStart"/>
+      <w:r>
+        <w:rPr>
+          <w:rFonts w:ascii="Times New Roman" w:hAnsi="Times New Roman" w:cs="Times New Roman"/>
+        </w:rPr>
+        <w:t>Pcap</w:t>
+      </w:r>
+      <w:proofErr w:type="spellEnd"/>
+      <w:r>
+        <w:rPr>
+          <w:rFonts w:ascii="Times New Roman" w:hAnsi="Times New Roman" w:cs="Times New Roman"/>
+        </w:rPr>
+        <w:t xml:space="preserve"> files.</w:t>
       </w:r>
     </w:p>
     <w:p>
@@ -3178,7 +3870,35 @@
         <w:rPr>
           <w:rFonts w:ascii="Times New Roman" w:hAnsi="Times New Roman" w:cs="Times New Roman"/>
         </w:rPr>
-        <w:t>This is the high level file you run to activate the Automatic Brute force script. It’s simple to run just navigate to the file, make sure you have all your set up in order and type python3 AutoBruteForce.py it should take around 3 minutes to generate 20 Pcap files.</w:t>
+        <w:t xml:space="preserve">This is the </w:t>
+      </w:r>
+      <w:proofErr w:type="gramStart"/>
+      <w:r>
+        <w:rPr>
+          <w:rFonts w:ascii="Times New Roman" w:hAnsi="Times New Roman" w:cs="Times New Roman"/>
+        </w:rPr>
+        <w:t>high level</w:t>
+      </w:r>
+      <w:proofErr w:type="gramEnd"/>
+      <w:r>
+        <w:rPr>
+          <w:rFonts w:ascii="Times New Roman" w:hAnsi="Times New Roman" w:cs="Times New Roman"/>
+        </w:rPr>
+        <w:t xml:space="preserve"> file you run to activate the Automatic Brute force script. It’s simple to run just navigate to the file, make sure you have all your set up in order and type python3 AutoBruteForce.py it should take around 3 minutes to generate 20 </w:t>
+      </w:r>
+      <w:proofErr w:type="spellStart"/>
+      <w:r>
+        <w:rPr>
+          <w:rFonts w:ascii="Times New Roman" w:hAnsi="Times New Roman" w:cs="Times New Roman"/>
+        </w:rPr>
+        <w:t>Pcap</w:t>
+      </w:r>
+      <w:proofErr w:type="spellEnd"/>
+      <w:r>
+        <w:rPr>
+          <w:rFonts w:ascii="Times New Roman" w:hAnsi="Times New Roman" w:cs="Times New Roman"/>
+        </w:rPr>
+        <w:t xml:space="preserve"> files.</w:t>
       </w:r>
     </w:p>
     <w:p>
@@ -3223,13 +3943,41 @@
         <w:rPr>
           <w:rFonts w:ascii="Times New Roman" w:hAnsi="Times New Roman" w:cs="Times New Roman"/>
         </w:rPr>
-        <w:t xml:space="preserve"> driver is what allows the browser to run, starts all the browsers scripts. You need to have the correct browser driver for your edition of the browser. This script assumes you are using google chrome or firefox and has the option for either. The Chrome Driver is v106.0.5249.61</w:t>
-      </w:r>
-      <w:r>
-        <w:rPr>
-          <w:rFonts w:ascii="Times New Roman" w:hAnsi="Times New Roman" w:cs="Times New Roman"/>
-        </w:rPr>
-        <w:t xml:space="preserve"> and I think the geckodriver is version 0.32.0</w:t>
+        <w:t xml:space="preserve"> driver is what allows the browser to run, starts all the browsers scripts. You need to have the correct browser driver for your edition of the browser. This script assumes you are using google chrome or </w:t>
+      </w:r>
+      <w:proofErr w:type="spellStart"/>
+      <w:r>
+        <w:rPr>
+          <w:rFonts w:ascii="Times New Roman" w:hAnsi="Times New Roman" w:cs="Times New Roman"/>
+        </w:rPr>
+        <w:t>firefox</w:t>
+      </w:r>
+      <w:proofErr w:type="spellEnd"/>
+      <w:r>
+        <w:rPr>
+          <w:rFonts w:ascii="Times New Roman" w:hAnsi="Times New Roman" w:cs="Times New Roman"/>
+        </w:rPr>
+        <w:t xml:space="preserve"> and has the option for either. The Chrome Driver is v106.0.5249.61</w:t>
+      </w:r>
+      <w:r>
+        <w:rPr>
+          <w:rFonts w:ascii="Times New Roman" w:hAnsi="Times New Roman" w:cs="Times New Roman"/>
+        </w:rPr>
+        <w:t xml:space="preserve"> and I think the </w:t>
+      </w:r>
+      <w:proofErr w:type="spellStart"/>
+      <w:r>
+        <w:rPr>
+          <w:rFonts w:ascii="Times New Roman" w:hAnsi="Times New Roman" w:cs="Times New Roman"/>
+        </w:rPr>
+        <w:t>geckodriver</w:t>
+      </w:r>
+      <w:proofErr w:type="spellEnd"/>
+      <w:r>
+        <w:rPr>
+          <w:rFonts w:ascii="Times New Roman" w:hAnsi="Times New Roman" w:cs="Times New Roman"/>
+        </w:rPr>
+        <w:t xml:space="preserve"> is version 0.32.0</w:t>
       </w:r>
       <w:r>
         <w:rPr>
@@ -3272,7 +4020,77 @@
         <w:rPr>
           <w:rFonts w:ascii="Times New Roman" w:hAnsi="Times New Roman" w:cs="Times New Roman"/>
         </w:rPr>
-        <w:t>This is the folder where your pcap files will be sent after your tcp dump. If you use absolute numbering this file will fill up with many many pcap files. If you turn off absolute numbering, relative numbering will be used and the TCPdump will overwrite any old files with the same name.</w:t>
+        <w:t xml:space="preserve">This is the folder where your </w:t>
+      </w:r>
+      <w:proofErr w:type="spellStart"/>
+      <w:r>
+        <w:rPr>
+          <w:rFonts w:ascii="Times New Roman" w:hAnsi="Times New Roman" w:cs="Times New Roman"/>
+        </w:rPr>
+        <w:t>pcap</w:t>
+      </w:r>
+      <w:proofErr w:type="spellEnd"/>
+      <w:r>
+        <w:rPr>
+          <w:rFonts w:ascii="Times New Roman" w:hAnsi="Times New Roman" w:cs="Times New Roman"/>
+        </w:rPr>
+        <w:t xml:space="preserve"> files will be sent after your </w:t>
+      </w:r>
+      <w:proofErr w:type="spellStart"/>
+      <w:r>
+        <w:rPr>
+          <w:rFonts w:ascii="Times New Roman" w:hAnsi="Times New Roman" w:cs="Times New Roman"/>
+        </w:rPr>
+        <w:t>tcp</w:t>
+      </w:r>
+      <w:proofErr w:type="spellEnd"/>
+      <w:r>
+        <w:rPr>
+          <w:rFonts w:ascii="Times New Roman" w:hAnsi="Times New Roman" w:cs="Times New Roman"/>
+        </w:rPr>
+        <w:t xml:space="preserve"> dump. If you use absolute numbering this file will fill up with many </w:t>
+      </w:r>
+      <w:proofErr w:type="spellStart"/>
+      <w:r>
+        <w:rPr>
+          <w:rFonts w:ascii="Times New Roman" w:hAnsi="Times New Roman" w:cs="Times New Roman"/>
+        </w:rPr>
+        <w:t>many</w:t>
+      </w:r>
+      <w:proofErr w:type="spellEnd"/>
+      <w:r>
+        <w:rPr>
+          <w:rFonts w:ascii="Times New Roman" w:hAnsi="Times New Roman" w:cs="Times New Roman"/>
+        </w:rPr>
+        <w:t xml:space="preserve"> </w:t>
+      </w:r>
+      <w:proofErr w:type="spellStart"/>
+      <w:r>
+        <w:rPr>
+          <w:rFonts w:ascii="Times New Roman" w:hAnsi="Times New Roman" w:cs="Times New Roman"/>
+        </w:rPr>
+        <w:t>pcap</w:t>
+      </w:r>
+      <w:proofErr w:type="spellEnd"/>
+      <w:r>
+        <w:rPr>
+          <w:rFonts w:ascii="Times New Roman" w:hAnsi="Times New Roman" w:cs="Times New Roman"/>
+        </w:rPr>
+        <w:t xml:space="preserve"> files. If you turn off absolute numbering, relative numbering will be used and the </w:t>
+      </w:r>
+      <w:proofErr w:type="spellStart"/>
+      <w:r>
+        <w:rPr>
+          <w:rFonts w:ascii="Times New Roman" w:hAnsi="Times New Roman" w:cs="Times New Roman"/>
+        </w:rPr>
+        <w:t>TCPdump</w:t>
+      </w:r>
+      <w:proofErr w:type="spellEnd"/>
+      <w:r>
+        <w:rPr>
+          <w:rFonts w:ascii="Times New Roman" w:hAnsi="Times New Roman" w:cs="Times New Roman"/>
+        </w:rPr>
+        <w:t xml:space="preserve"> will overwrite any old files with the same name.</w:t>
       </w:r>
     </w:p>
     <w:p>
@@ -3314,7 +4132,77 @@
         <w:rPr>
           <w:rFonts w:ascii="Times New Roman" w:hAnsi="Times New Roman" w:cs="Times New Roman"/>
         </w:rPr>
-        <w:t>This is the folder where your pcap files will be sent after your tcp dump from the command injection attack. If you use absolute numbering this file will fill up with many many pcap files. If you turn off absolute numbering, relative numbering will be used and the TCPdump will overwrite any old files with the same name.</w:t>
+        <w:t xml:space="preserve">This is the folder where your </w:t>
+      </w:r>
+      <w:proofErr w:type="spellStart"/>
+      <w:r>
+        <w:rPr>
+          <w:rFonts w:ascii="Times New Roman" w:hAnsi="Times New Roman" w:cs="Times New Roman"/>
+        </w:rPr>
+        <w:t>pcap</w:t>
+      </w:r>
+      <w:proofErr w:type="spellEnd"/>
+      <w:r>
+        <w:rPr>
+          <w:rFonts w:ascii="Times New Roman" w:hAnsi="Times New Roman" w:cs="Times New Roman"/>
+        </w:rPr>
+        <w:t xml:space="preserve"> files will be sent after your </w:t>
+      </w:r>
+      <w:proofErr w:type="spellStart"/>
+      <w:r>
+        <w:rPr>
+          <w:rFonts w:ascii="Times New Roman" w:hAnsi="Times New Roman" w:cs="Times New Roman"/>
+        </w:rPr>
+        <w:t>tcp</w:t>
+      </w:r>
+      <w:proofErr w:type="spellEnd"/>
+      <w:r>
+        <w:rPr>
+          <w:rFonts w:ascii="Times New Roman" w:hAnsi="Times New Roman" w:cs="Times New Roman"/>
+        </w:rPr>
+        <w:t xml:space="preserve"> dump from the command injection attack. If you use absolute numbering this file will fill up with many </w:t>
+      </w:r>
+      <w:proofErr w:type="spellStart"/>
+      <w:r>
+        <w:rPr>
+          <w:rFonts w:ascii="Times New Roman" w:hAnsi="Times New Roman" w:cs="Times New Roman"/>
+        </w:rPr>
+        <w:t>many</w:t>
+      </w:r>
+      <w:proofErr w:type="spellEnd"/>
+      <w:r>
+        <w:rPr>
+          <w:rFonts w:ascii="Times New Roman" w:hAnsi="Times New Roman" w:cs="Times New Roman"/>
+        </w:rPr>
+        <w:t xml:space="preserve"> </w:t>
+      </w:r>
+      <w:proofErr w:type="spellStart"/>
+      <w:r>
+        <w:rPr>
+          <w:rFonts w:ascii="Times New Roman" w:hAnsi="Times New Roman" w:cs="Times New Roman"/>
+        </w:rPr>
+        <w:t>pcap</w:t>
+      </w:r>
+      <w:proofErr w:type="spellEnd"/>
+      <w:r>
+        <w:rPr>
+          <w:rFonts w:ascii="Times New Roman" w:hAnsi="Times New Roman" w:cs="Times New Roman"/>
+        </w:rPr>
+        <w:t xml:space="preserve"> files. If you turn off absolute numbering, relative numbering will be used and the </w:t>
+      </w:r>
+      <w:proofErr w:type="spellStart"/>
+      <w:r>
+        <w:rPr>
+          <w:rFonts w:ascii="Times New Roman" w:hAnsi="Times New Roman" w:cs="Times New Roman"/>
+        </w:rPr>
+        <w:t>TCPdump</w:t>
+      </w:r>
+      <w:proofErr w:type="spellEnd"/>
+      <w:r>
+        <w:rPr>
+          <w:rFonts w:ascii="Times New Roman" w:hAnsi="Times New Roman" w:cs="Times New Roman"/>
+        </w:rPr>
+        <w:t xml:space="preserve"> will overwrite any old files with the same name.</w:t>
       </w:r>
     </w:p>
     <w:p>
@@ -3368,7 +4256,77 @@
         <w:rPr>
           <w:rFonts w:ascii="Times New Roman" w:hAnsi="Times New Roman" w:cs="Times New Roman"/>
         </w:rPr>
-        <w:t>This is the folder where your pcap files will be sent after your tcp dump from the Brute Force Password attack. If you use absolute numbering this file will fill up with many many pcap files. If you turn off absolute numbering, relative numbering will be used and the TCPdump will overwrite any old files with the same name.</w:t>
+        <w:t xml:space="preserve">This is the folder where your </w:t>
+      </w:r>
+      <w:proofErr w:type="spellStart"/>
+      <w:r>
+        <w:rPr>
+          <w:rFonts w:ascii="Times New Roman" w:hAnsi="Times New Roman" w:cs="Times New Roman"/>
+        </w:rPr>
+        <w:t>pcap</w:t>
+      </w:r>
+      <w:proofErr w:type="spellEnd"/>
+      <w:r>
+        <w:rPr>
+          <w:rFonts w:ascii="Times New Roman" w:hAnsi="Times New Roman" w:cs="Times New Roman"/>
+        </w:rPr>
+        <w:t xml:space="preserve"> files will be sent after your </w:t>
+      </w:r>
+      <w:proofErr w:type="spellStart"/>
+      <w:r>
+        <w:rPr>
+          <w:rFonts w:ascii="Times New Roman" w:hAnsi="Times New Roman" w:cs="Times New Roman"/>
+        </w:rPr>
+        <w:t>tcp</w:t>
+      </w:r>
+      <w:proofErr w:type="spellEnd"/>
+      <w:r>
+        <w:rPr>
+          <w:rFonts w:ascii="Times New Roman" w:hAnsi="Times New Roman" w:cs="Times New Roman"/>
+        </w:rPr>
+        <w:t xml:space="preserve"> dump from the Brute Force Password attack. If you use absolute numbering this file will fill up with many </w:t>
+      </w:r>
+      <w:proofErr w:type="spellStart"/>
+      <w:r>
+        <w:rPr>
+          <w:rFonts w:ascii="Times New Roman" w:hAnsi="Times New Roman" w:cs="Times New Roman"/>
+        </w:rPr>
+        <w:t>many</w:t>
+      </w:r>
+      <w:proofErr w:type="spellEnd"/>
+      <w:r>
+        <w:rPr>
+          <w:rFonts w:ascii="Times New Roman" w:hAnsi="Times New Roman" w:cs="Times New Roman"/>
+        </w:rPr>
+        <w:t xml:space="preserve"> </w:t>
+      </w:r>
+      <w:proofErr w:type="spellStart"/>
+      <w:r>
+        <w:rPr>
+          <w:rFonts w:ascii="Times New Roman" w:hAnsi="Times New Roman" w:cs="Times New Roman"/>
+        </w:rPr>
+        <w:t>pcap</w:t>
+      </w:r>
+      <w:proofErr w:type="spellEnd"/>
+      <w:r>
+        <w:rPr>
+          <w:rFonts w:ascii="Times New Roman" w:hAnsi="Times New Roman" w:cs="Times New Roman"/>
+        </w:rPr>
+        <w:t xml:space="preserve"> files. If you turn off absolute numbering, relative numbering will be used and the </w:t>
+      </w:r>
+      <w:proofErr w:type="spellStart"/>
+      <w:r>
+        <w:rPr>
+          <w:rFonts w:ascii="Times New Roman" w:hAnsi="Times New Roman" w:cs="Times New Roman"/>
+        </w:rPr>
+        <w:t>TCPdump</w:t>
+      </w:r>
+      <w:proofErr w:type="spellEnd"/>
+      <w:r>
+        <w:rPr>
+          <w:rFonts w:ascii="Times New Roman" w:hAnsi="Times New Roman" w:cs="Times New Roman"/>
+        </w:rPr>
+        <w:t xml:space="preserve"> will overwrite any old files with the same name.</w:t>
       </w:r>
     </w:p>
     <w:sectPr>
@@ -3826,7 +4784,6 @@
   <w:style w:type="character" w:default="1" w:styleId="DefaultParagraphFont">
     <w:name w:val="Default Paragraph Font"/>
     <w:uiPriority w:val="1"/>
-    <w:semiHidden/>
     <w:unhideWhenUsed/>
   </w:style>
   <w:style w:type="table" w:default="1" w:styleId="TableNormal">

</xml_diff>